<commit_message>
aded Okkom for philosophy
</commit_message>
<xml_diff>
--- a/Философия/Семинар (06.10.2022).docx
+++ b/Философия/Семинар (06.10.2022).docx
@@ -148,10 +148,7 @@
         <w:t xml:space="preserve">, а предпочитал </w:t>
       </w:r>
       <w:r>
-        <w:t>тоталитаризм</w:t>
-      </w:r>
-      <w:r>
-        <w:t xml:space="preserve"> </w:t>
+        <w:t xml:space="preserve">тоталитаризм </w:t>
       </w:r>
       <w:r>
         <w:t xml:space="preserve">(король и </w:t>
@@ -253,19 +250,7 @@
           <w:rPr>
             <w:rStyle w:val="a7"/>
           </w:rPr>
-          <w:t>Сокр</w:t>
-        </w:r>
-        <w:r>
-          <w:rPr>
-            <w:rStyle w:val="a7"/>
-          </w:rPr>
-          <w:t>а</w:t>
-        </w:r>
-        <w:r>
-          <w:rPr>
-            <w:rStyle w:val="a7"/>
-          </w:rPr>
-          <w:t>т</w:t>
+          <w:t>Сократ</w:t>
         </w:r>
       </w:hyperlink>
     </w:p>
@@ -327,21 +312,207 @@
         <w:t>”</w:t>
       </w:r>
     </w:p>
+    <w:p/>
+    <w:p/>
+    <w:p/>
+    <w:p/>
+    <w:p/>
+    <w:p/>
+    <w:p/>
+    <w:p/>
     <w:p>
       <w:pPr>
         <w:pStyle w:val="3"/>
       </w:pPr>
       <w:r>
+        <w:lastRenderedPageBreak/>
         <w:t>Уильям Оккам</w:t>
       </w:r>
       <w:r>
-        <w:t xml:space="preserve"> – доклад на следующий ра</w:t>
+        <w:t xml:space="preserve"> – доклад на следующий раз</w:t>
+      </w:r>
+    </w:p>
+    <w:p>
+      <w:pPr>
+        <w:pStyle w:val="4"/>
+      </w:pPr>
+      <w:r>
+        <w:t>Уильям Оккам: ничего лишнего</w:t>
+      </w:r>
+    </w:p>
+    <w:p>
+      <w:pPr>
+        <w:rPr>
+          <w:i/>
+          <w:sz w:val="24"/>
+          <w:szCs w:val="24"/>
+        </w:rPr>
+      </w:pPr>
+      <w:r>
+        <w:rPr>
+          <w:i/>
+        </w:rPr>
+        <w:t>«Сущности не следует умножать без необходимости.»</w:t>
+      </w:r>
+      <w:r>
+        <w:rPr>
+          <w:i/>
+        </w:rPr>
+        <w:t xml:space="preserve"> </w:t>
+      </w:r>
+      <w:r>
+        <w:rPr>
+          <w:i/>
+        </w:rPr>
+        <w:t>У. Оккам</w:t>
+      </w:r>
+    </w:p>
+    <w:p>
+      <w:r>
+        <w:t>Уильям Оккам — английский философ, основоположник номинализма и эпистемологии, францисканский монах. Его считают одним из самых выдающихся логиков в истории философии.</w:t>
+      </w:r>
+    </w:p>
+    <w:p>
+      <w:pPr>
+        <w:pStyle w:val="4"/>
+      </w:pPr>
+      <w:r>
+        <w:t>«Бритва Оккама» — принцип универсальной простоты</w:t>
+      </w:r>
+    </w:p>
+    <w:p>
+      <w:pPr>
+        <w:rPr>
+          <w:lang w:eastAsia="ru-RU"/>
+        </w:rPr>
+      </w:pPr>
+      <w:r>
+        <w:rPr>
+          <w:lang w:eastAsia="ru-RU"/>
+        </w:rPr>
+        <w:t>Уильям Оккам был сторонником двойственности истины, то есть он считал, что у религии истина одна, а у философии — другая. Эти две сферы не нужно смешивать и пытаться совместить, потому что в вопросах веры разум бессилен, а в вопросах науки и познания не нужна вера. Он спорил со схоластами, которые настаивали, что высшая ступень знания — это Божественное откровение. Какие же инструменты предлагает применять Уильям Оккам для постижения реальности? Прежде всего это наблюдения, эксперименты, размышления и логические построения, то есть все, что используется наукой.</w:t>
+      </w:r>
+    </w:p>
+    <w:p>
+      <w:pPr>
+        <w:rPr>
+          <w:lang w:eastAsia="ru-RU"/>
+        </w:rPr>
+      </w:pPr>
+      <w:r>
+        <w:rPr>
+          <w:lang w:eastAsia="ru-RU"/>
+        </w:rPr>
+        <w:t>Самое известное утверждение философа — сформулированный им принцип, позже названный «бритвой Оккама». Другие названия этого положения — закон экономии и принцип бережливости. Он звучит так: «Не следует множить сущности без необходимости» или: «Бесполезно делать посредством многого то, что может быть сделано посредством меньшего». Не нужно усложнять то, что можно объяснить просто; не нужно вводить дополнительные понятия и категории, если для доказательства какой-либо истины можно обойтись без них.</w:t>
+      </w:r>
+    </w:p>
+    <w:p>
+      <w:pPr>
+        <w:rPr>
+          <w:lang w:eastAsia="ru-RU"/>
+        </w:rPr>
+      </w:pPr>
+      <w:r>
+        <w:rPr>
+          <w:lang w:eastAsia="ru-RU"/>
+        </w:rPr>
+        <w:t>Сам Оккам применял свой принцип в первую очередь для подтверждения существования Бога. Он стремился удалить из сложившейся к тому времени философской системы все лишние понятия, введенные его предшественниками. Основным в теории Уильяма Оккама было представление о Боге как о существе, обладающем бесконечным и безграничным могуществом.</w:t>
+      </w:r>
+    </w:p>
+    <w:p>
+      <w:pPr>
+        <w:rPr>
+          <w:i/>
+          <w:lang w:eastAsia="ru-RU"/>
+        </w:rPr>
+      </w:pPr>
+      <w:r>
+        <w:rPr>
+          <w:i/>
+          <w:lang w:eastAsia="ru-RU"/>
+        </w:rPr>
+        <w:t>«Ничто не должно приниматься без основания, если оно не известно или как самоочевидное, или по опыту» (У. Оккам)</w:t>
+      </w:r>
+    </w:p>
+    <w:p>
+      <w:pPr>
+        <w:pStyle w:val="4"/>
+        <w:rPr>
+          <w:sz w:val="36"/>
+        </w:rPr>
+      </w:pPr>
+      <w:r>
+        <w:lastRenderedPageBreak/>
+        <w:t>Оккам о «знаках ума»</w:t>
+      </w:r>
+    </w:p>
+    <w:p>
+      <w:pPr>
+        <w:rPr>
+          <w:lang w:eastAsia="ru-RU"/>
+        </w:rPr>
+      </w:pPr>
+      <w:r>
+        <w:rPr>
+          <w:lang w:eastAsia="ru-RU"/>
+        </w:rPr>
+        <w:t>Одним из спорных вопросов в средневековой философии был вопрос об универсалиях, то есть об общих понятиях, которые у Платона назывались идеями. Например, Платон считал, что в идеальном мире существует общая идея (универсалия) яблока, по образцу которой созданы все яблоки в нашем мире. Спор происходил в основном между реалистами и номиналистами. Реалисты считали, что универсалии существуют в реальности, номиналисты же утверждали, что универсалии находятся лишь в человеческом уме и больше нигде не существуют. Сам термин «номинализм» произошел от слова «</w:t>
+      </w:r>
+      <w:proofErr w:type="spellStart"/>
+      <w:r>
+        <w:rPr>
+          <w:lang w:eastAsia="ru-RU"/>
+        </w:rPr>
+        <w:t>номен</w:t>
+      </w:r>
+      <w:proofErr w:type="spellEnd"/>
+      <w:r>
+        <w:rPr>
+          <w:lang w:eastAsia="ru-RU"/>
+        </w:rPr>
+        <w:t>» — «имя», то есть эта наука рассматривает лишь абстрактные названия, а не конкретные предметы, присутствующие в мире.</w:t>
+      </w:r>
+    </w:p>
+    <w:p>
+      <w:pPr>
+        <w:rPr>
+          <w:lang w:eastAsia="ru-RU"/>
+        </w:rPr>
+      </w:pPr>
+      <w:r>
+        <w:rPr>
+          <w:lang w:eastAsia="ru-RU"/>
+        </w:rPr>
+        <w:t>Уильям Оккам, как номиналист, считал, что универсалии — это «знаки ума». Почему же они не могут существовать на самом деле? Если бы универсалии находились в реальной сфере бытия, то одним своим присутствием они бы уничтожали свою «общность». В этом случае любая универсалия стала бы индивидуальным объектом или любая вещь могла бы считаться общим понятием. Таким образом, универсалия, с точки зрения Оккама, — это вымысел.</w:t>
+      </w:r>
+    </w:p>
+    <w:p>
+      <w:pPr>
+        <w:rPr>
+          <w:lang w:eastAsia="ru-RU"/>
+        </w:rPr>
+      </w:pPr>
+      <w:r>
+        <w:rPr>
+          <w:lang w:eastAsia="ru-RU"/>
+        </w:rPr>
+        <w:t>Кроме этого, Оккам приводил и другие доказательства условности такого понятия как универсалии. Он утверждал, что ни в одной реальной вещи нельзя обнаружить универсалию как нечто реальное и наблюдаемое. Общие понятия не существуют ни до вещей, ни внутри самих вещей, ни после них. Так как в вещи универсалия отсутствует, значит, ее существование ограничено областью ума, где она выполняет обозначающую функцию. Оккам подразделял универсалии на два вида — естественные и условные. Естественные знаки возникают в уме, это представления о вещи, то, как человек видит ее своим внутренним взором. Когда человек выражает понятие словами, это условная универсалия.</w:t>
+      </w:r>
+    </w:p>
+    <w:p>
+      <w:pPr>
+        <w:rPr>
+          <w:i/>
+        </w:rPr>
+      </w:pPr>
+      <w:r>
+        <w:rPr>
+          <w:i/>
+        </w:rPr>
+        <w:t>«Философия не служанка теологии, а теология не наука, но комплекс положений, связанных между собой не рациональной последовательностью, а цементирующей силой веры…» (У. Оккам)</w:t>
       </w:r>
       <w:bookmarkStart w:id="0" w:name="_GoBack"/>
       <w:bookmarkEnd w:id="0"/>
-      <w:r>
-        <w:t>з</w:t>
-      </w:r>
     </w:p>
     <w:sectPr>
       <w:pgSz w:w="11906" w:h="16838"/>
@@ -5248,7 +5419,7 @@
   <w:style w:type="paragraph" w:default="1" w:styleId="a">
     <w:name w:val="Normal"/>
     <w:qFormat/>
-    <w:rsid w:val="006A604C"/>
+    <w:rsid w:val="00032659"/>
     <w:pPr>
       <w:spacing w:line="360" w:lineRule="auto"/>
       <w:ind w:firstLine="709"/>
@@ -5328,6 +5499,27 @@
       <w:sz w:val="36"/>
       <w:szCs w:val="24"/>
       <w:u w:val="single"/>
+    </w:rPr>
+  </w:style>
+  <w:style w:type="paragraph" w:styleId="4">
+    <w:name w:val="heading 4"/>
+    <w:basedOn w:val="a"/>
+    <w:next w:val="a"/>
+    <w:link w:val="40"/>
+    <w:uiPriority w:val="9"/>
+    <w:unhideWhenUsed/>
+    <w:qFormat/>
+    <w:rsid w:val="00032659"/>
+    <w:pPr>
+      <w:keepNext/>
+      <w:keepLines/>
+      <w:spacing w:before="40" w:after="0"/>
+      <w:outlineLvl w:val="3"/>
+    </w:pPr>
+    <w:rPr>
+      <w:rFonts w:eastAsiaTheme="majorEastAsia" w:cstheme="majorBidi"/>
+      <w:b/>
+      <w:iCs/>
     </w:rPr>
   </w:style>
   <w:style w:type="character" w:default="1" w:styleId="a0">
@@ -5635,6 +5827,49 @@
       <w:u w:val="single"/>
     </w:rPr>
   </w:style>
+  <w:style w:type="paragraph" w:customStyle="1" w:styleId="turbo-paragraph">
+    <w:name w:val="turbo-paragraph"/>
+    <w:basedOn w:val="a"/>
+    <w:rsid w:val="00032659"/>
+    <w:pPr>
+      <w:spacing w:before="100" w:beforeAutospacing="1" w:after="100" w:afterAutospacing="1" w:line="240" w:lineRule="auto"/>
+      <w:ind w:firstLine="0"/>
+    </w:pPr>
+    <w:rPr>
+      <w:rFonts w:eastAsia="Times New Roman" w:cs="Times New Roman"/>
+      <w:sz w:val="24"/>
+      <w:szCs w:val="24"/>
+      <w:lang w:eastAsia="ru-RU"/>
+    </w:rPr>
+  </w:style>
+  <w:style w:type="paragraph" w:customStyle="1" w:styleId="paragraph">
+    <w:name w:val="paragraph"/>
+    <w:basedOn w:val="a"/>
+    <w:rsid w:val="00032659"/>
+    <w:pPr>
+      <w:spacing w:before="100" w:beforeAutospacing="1" w:after="100" w:afterAutospacing="1" w:line="240" w:lineRule="auto"/>
+      <w:ind w:firstLine="0"/>
+    </w:pPr>
+    <w:rPr>
+      <w:rFonts w:eastAsia="Times New Roman" w:cs="Times New Roman"/>
+      <w:sz w:val="24"/>
+      <w:szCs w:val="24"/>
+      <w:lang w:eastAsia="ru-RU"/>
+    </w:rPr>
+  </w:style>
+  <w:style w:type="character" w:customStyle="1" w:styleId="40">
+    <w:name w:val="Заголовок 4 Знак"/>
+    <w:basedOn w:val="a0"/>
+    <w:link w:val="4"/>
+    <w:uiPriority w:val="9"/>
+    <w:rsid w:val="00032659"/>
+    <w:rPr>
+      <w:rFonts w:ascii="Times New Roman" w:eastAsiaTheme="majorEastAsia" w:hAnsi="Times New Roman" w:cstheme="majorBidi"/>
+      <w:b/>
+      <w:iCs/>
+      <w:sz w:val="28"/>
+    </w:rPr>
+  </w:style>
 </w:styles>
 </file>
 
@@ -5938,7 +6173,7 @@
 </file>
 
 <file path=customXml/itemProps1.xml><?xml version="1.0" encoding="utf-8"?>
-<ds:datastoreItem xmlns:ds="http://schemas.openxmlformats.org/officeDocument/2006/customXml" ds:itemID="{D21188BF-2C74-4A6F-BE1B-02DE331E5BCD}">
+<ds:datastoreItem xmlns:ds="http://schemas.openxmlformats.org/officeDocument/2006/customXml" ds:itemID="{828F3144-3B08-48C1-A5EE-E9114C6551CF}">
   <ds:schemaRefs>
     <ds:schemaRef ds:uri="http://schemas.openxmlformats.org/officeDocument/2006/bibliography"/>
   </ds:schemaRefs>

</xml_diff>